<commit_message>
Updates for labels etc
</commit_message>
<xml_diff>
--- a/READ_ME_BAFDR software.docx
+++ b/READ_ME_BAFDR software.docx
@@ -84,7 +84,13 @@
         <w:t xml:space="preserve"> </w:t>
       </w:r>
       <w:r>
-        <w:t xml:space="preserve"> Then, download the files to a directory/folder of your choosing.</w:t>
+        <w:t xml:space="preserve"> Then, download the files</w:t>
+      </w:r>
+      <w:r>
+        <w:t xml:space="preserve"> from github</w:t>
+      </w:r>
+      <w:r>
+        <w:t xml:space="preserve"> to a directory/folder of your choosing.</w:t>
       </w:r>
     </w:p>
     <w:p>
@@ -237,7 +243,10 @@
         <w:pStyle w:val="ListParagraph"/>
       </w:pPr>
       <w:r>
-        <w:t>Then you can execute the</w:t>
+        <w:t>Update this as needed, t</w:t>
+      </w:r>
+      <w:r>
+        <w:t>hen you can execute the</w:t>
       </w:r>
       <w:r>
         <w:t xml:space="preserve"> notebook</w:t>
@@ -269,7 +278,13 @@
         <w:t xml:space="preserve">For a multi-case run you will use BAFDR_M and the associated input file.  This input and output uses CSV format. </w:t>
       </w:r>
       <w:r>
-        <w:t>You can use excel or similar to edit the BAFDR</w:t>
+        <w:t xml:space="preserve">You can use excel or similar </w:t>
+      </w:r>
+      <w:r>
+        <w:t xml:space="preserve">program </w:t>
+      </w:r>
+      <w:r>
+        <w:t>to edit the BAFDR</w:t>
       </w:r>
       <w:r>
         <w:t>_</w:t>
@@ -287,22 +302,19 @@
         <w:t>The input order is the same as the single case version but transposed into a row</w:t>
       </w:r>
       <w:r>
-        <w:t>, since there is not currently text guidance you must refer to the BAFDR</w:t>
-      </w:r>
-      <w:r>
-        <w:t>_</w:t>
-      </w:r>
-      <w:r>
-        <w:t>S</w:t>
-      </w:r>
-      <w:r>
-        <w:t>_</w:t>
-      </w:r>
-      <w:r>
-        <w:t>input.txt in case of any question on the order of parameters</w:t>
-      </w:r>
-      <w:r>
-        <w:t xml:space="preserve">.  </w:t>
+        <w:t xml:space="preserve">.  The first row is the headers with variable names. </w:t>
+      </w:r>
+      <w:r>
+        <w:t xml:space="preserve">There is no limit set </w:t>
+      </w:r>
+      <w:r>
+        <w:t>on</w:t>
+      </w:r>
+      <w:r>
+        <w:t xml:space="preserve"> the number of cases. </w:t>
+      </w:r>
+      <w:r>
+        <w:t xml:space="preserve"> </w:t>
       </w:r>
       <w:r>
         <w:t>A sample is provided with a sweep of integration times</w:t>
@@ -314,10 +326,28 @@
         <w:t xml:space="preserve">, although of course any variable can be changed singly or in any combination.  Again, all the files need to be in the chosen directory. </w:t>
       </w:r>
       <w:r>
-        <w:t xml:space="preserve"> The ipynb file again needs to be edited to correspond to this directory on line 14 in this case. </w:t>
-      </w:r>
-      <w:r>
-        <w:t xml:space="preserve"> No plots are output for the multi-case runs, just the csv file.  The execution with no plots is very quick.  </w:t>
+        <w:t xml:space="preserve"> The ipynb file again needs to be edited to correspond to this directory </w:t>
+      </w:r>
+      <w:r>
+        <w:t>(</w:t>
+      </w:r>
+      <w:r>
+        <w:t>on line 14 in this case</w:t>
+      </w:r>
+      <w:r>
+        <w:t>)</w:t>
+      </w:r>
+      <w:r>
+        <w:t xml:space="preserve">. </w:t>
+      </w:r>
+      <w:r>
+        <w:t xml:space="preserve"> No plots are output for the multi-case runs, just the csv file.  The execution with</w:t>
+      </w:r>
+      <w:r>
+        <w:t>out</w:t>
+      </w:r>
+      <w:r>
+        <w:t xml:space="preserve"> plots is quick.  </w:t>
       </w:r>
     </w:p>
     <w:p>

</xml_diff>